<commit_message>
analisis mas profundo y definicion de clases
</commit_message>
<xml_diff>
--- a/documento.docx
+++ b/documento.docx
@@ -4,54 +4,33 @@
   <w:body>
     <w:p>
       <w:pPr>
-        <w:rPr>
-          <w:rFonts w:ascii="Times New Roman" w:hAnsi="Times New Roman" w:cs="Times New Roman"/>
-          <w:lang w:val="es-MX"/>
-        </w:rPr>
-      </w:pPr>
-      <w:proofErr w:type="spellStart"/>
-      <w:r>
-        <w:rPr>
-          <w:rFonts w:ascii="Times New Roman" w:hAnsi="Times New Roman" w:cs="Times New Roman"/>
-          <w:lang w:val="es-MX"/>
-        </w:rPr>
-        <w:t>Analisis</w:t>
-      </w:r>
-      <w:proofErr w:type="spellEnd"/>
-      <w:r>
-        <w:rPr>
-          <w:rFonts w:ascii="Times New Roman" w:hAnsi="Times New Roman" w:cs="Times New Roman"/>
-          <w:lang w:val="es-MX"/>
-        </w:rPr>
-        <w:t xml:space="preserve"> del </w:t>
-      </w:r>
-      <w:proofErr w:type="spellStart"/>
-      <w:r>
-        <w:rPr>
-          <w:rFonts w:ascii="Times New Roman" w:hAnsi="Times New Roman" w:cs="Times New Roman"/>
-          <w:lang w:val="es-MX"/>
-        </w:rPr>
-        <w:t>desafio</w:t>
-      </w:r>
-      <w:proofErr w:type="spellEnd"/>
-      <w:r>
-        <w:rPr>
-          <w:rFonts w:ascii="Times New Roman" w:hAnsi="Times New Roman" w:cs="Times New Roman"/>
-          <w:lang w:val="es-MX"/>
-        </w:rPr>
-        <w:t xml:space="preserve"> dos </w:t>
+        <w:pStyle w:val="Prrafodelista"/>
+        <w:numPr>
+          <w:ilvl w:val="0"/>
+          <w:numId w:val="5"/>
+        </w:numPr>
+      </w:pPr>
+      <w:r>
+        <w:t xml:space="preserve">Análisis del problema y consideraciones para la alternativa de solución propuesta. </w:t>
       </w:r>
     </w:p>
     <w:p>
-      <w:pPr>
-        <w:spacing w:before="100" w:beforeAutospacing="1" w:after="100" w:afterAutospacing="1" w:line="240" w:lineRule="auto"/>
-        <w:rPr>
-          <w:rFonts w:ascii="Times New Roman" w:eastAsia="Times New Roman" w:hAnsi="Times New Roman" w:cs="Times New Roman"/>
-          <w:sz w:val="24"/>
-          <w:szCs w:val="24"/>
-          <w:lang w:eastAsia="es-CO"/>
-        </w:rPr>
-      </w:pPr>
+      <w:r>
+        <w:t>Análisis</w:t>
+      </w:r>
+    </w:p>
+    <w:p>
+      <w:r>
+        <w:t xml:space="preserve">Queremos hacer una red </w:t>
+      </w:r>
+      <w:r>
+        <w:t>red nacion</w:t>
+      </w:r>
+      <w:r>
+        <w:t>al de suministro de combustible, la cual tiene las siguientes características:</w:t>
+      </w:r>
+    </w:p>
+    <w:p>
       <w:r>
         <w:rPr>
           <w:rFonts w:ascii="Times New Roman" w:eastAsia="Times New Roman" w:hAnsi="Times New Roman" w:cs="Times New Roman"/>
@@ -62,8 +41,6 @@
         </w:rPr>
         <w:t>Estaciones de servicio:</w:t>
       </w:r>
-      <w:bookmarkStart w:id="0" w:name="_GoBack"/>
-      <w:bookmarkEnd w:id="0"/>
     </w:p>
     <w:p>
       <w:pPr>
@@ -111,7 +88,7 @@
       <w:pPr>
         <w:numPr>
           <w:ilvl w:val="0"/>
-          <w:numId w:val="1"/>
+          <w:numId w:val="4"/>
         </w:numPr>
         <w:spacing w:before="100" w:beforeAutospacing="1" w:after="100" w:afterAutospacing="1" w:line="240" w:lineRule="auto"/>
         <w:rPr>
@@ -138,35 +115,80 @@
           <w:szCs w:val="24"/>
           <w:lang w:eastAsia="es-CO"/>
         </w:rPr>
-        <w:t xml:space="preserve"> El tanque central en cada estación almacena las tres categorías de combustible, pero la capacidad para cada tipo de combustible </w:t>
-      </w:r>
-      <w:r>
-        <w:rPr>
-          <w:rFonts w:ascii="Times New Roman" w:eastAsia="Times New Roman" w:hAnsi="Times New Roman" w:cs="Times New Roman"/>
-          <w:sz w:val="24"/>
-          <w:szCs w:val="24"/>
-          <w:lang w:eastAsia="es-CO"/>
-        </w:rPr>
-        <w:t>no es uniforme entre estaciones</w:t>
+        <w:t xml:space="preserve"> El tanque central en cada estación almacena las tres categorías de combustible, pero la capacidad para cada tipo de combustible no es uniforme entre estaciones</w:t>
+      </w:r>
+      <w:r>
+        <w:rPr>
+          <w:rFonts w:ascii="Times New Roman" w:eastAsia="Times New Roman" w:hAnsi="Times New Roman" w:cs="Times New Roman"/>
+          <w:sz w:val="24"/>
+          <w:szCs w:val="24"/>
+          <w:lang w:eastAsia="es-CO"/>
+        </w:rPr>
+        <w:t>(varia)</w:t>
       </w:r>
     </w:p>
     <w:p>
       <w:pPr>
+        <w:numPr>
+          <w:ilvl w:val="0"/>
+          <w:numId w:val="4"/>
+        </w:numPr>
         <w:spacing w:before="100" w:beforeAutospacing="1" w:after="100" w:afterAutospacing="1" w:line="240" w:lineRule="auto"/>
-        <w:ind w:left="720"/>
-        <w:rPr>
-          <w:rFonts w:ascii="Times New Roman" w:eastAsia="Times New Roman" w:hAnsi="Times New Roman" w:cs="Times New Roman"/>
-          <w:sz w:val="24"/>
-          <w:szCs w:val="24"/>
-          <w:lang w:eastAsia="es-CO"/>
-        </w:rPr>
-      </w:pPr>
+        <w:rPr>
+          <w:rFonts w:ascii="Times New Roman" w:eastAsia="Times New Roman" w:hAnsi="Times New Roman" w:cs="Times New Roman"/>
+          <w:sz w:val="24"/>
+          <w:szCs w:val="24"/>
+          <w:lang w:eastAsia="es-CO"/>
+        </w:rPr>
+      </w:pPr>
+      <w:r>
+        <w:rPr>
+          <w:rFonts w:ascii="Times New Roman" w:eastAsia="Times New Roman" w:hAnsi="Times New Roman" w:cs="Times New Roman"/>
+          <w:bCs/>
+          <w:sz w:val="24"/>
+          <w:szCs w:val="24"/>
+          <w:lang w:eastAsia="es-CO"/>
+        </w:rPr>
+        <w:t>Máquinas surtidoras:</w:t>
+      </w:r>
+      <w:r>
+        <w:rPr>
+          <w:rFonts w:ascii="Times New Roman" w:eastAsia="Times New Roman" w:hAnsi="Times New Roman" w:cs="Times New Roman"/>
+          <w:sz w:val="24"/>
+          <w:szCs w:val="24"/>
+          <w:lang w:eastAsia="es-CO"/>
+        </w:rPr>
+        <w:t xml:space="preserve"> Cada estación tiene de 2 a 12 surtidores conectados al tanque central. Las ventas se realizan a través de estos surtidores.</w:t>
+      </w:r>
     </w:p>
     <w:p>
       <w:pPr>
+        <w:spacing w:before="100" w:beforeAutospacing="1" w:after="100" w:afterAutospacing="1" w:line="240" w:lineRule="auto"/>
+        <w:rPr>
+          <w:rFonts w:ascii="Times New Roman" w:eastAsia="Times New Roman" w:hAnsi="Times New Roman" w:cs="Times New Roman"/>
+          <w:bCs/>
+          <w:sz w:val="24"/>
+          <w:szCs w:val="24"/>
+          <w:lang w:eastAsia="es-CO"/>
+        </w:rPr>
+      </w:pPr>
+      <w:r>
+        <w:rPr>
+          <w:rFonts w:ascii="Times New Roman" w:eastAsia="Times New Roman" w:hAnsi="Times New Roman" w:cs="Times New Roman"/>
+          <w:bCs/>
+          <w:sz w:val="24"/>
+          <w:szCs w:val="24"/>
+          <w:lang w:eastAsia="es-CO"/>
+        </w:rPr>
+        <w:t>Tipos de combustible:</w:t>
+      </w:r>
+    </w:p>
+    <w:p>
+      <w:pPr>
+        <w:pStyle w:val="Prrafodelista"/>
         <w:numPr>
           <w:ilvl w:val="0"/>
-          <w:numId w:val="1"/>
+          <w:numId w:val="6"/>
         </w:numPr>
         <w:spacing w:before="100" w:beforeAutospacing="1" w:after="100" w:afterAutospacing="1" w:line="240" w:lineRule="auto"/>
         <w:rPr>
@@ -184,20 +206,74 @@
           <w:szCs w:val="24"/>
           <w:lang w:eastAsia="es-CO"/>
         </w:rPr>
-        <w:t>Máquinas surtidoras:</w:t>
-      </w:r>
-      <w:r>
-        <w:rPr>
-          <w:rFonts w:ascii="Times New Roman" w:eastAsia="Times New Roman" w:hAnsi="Times New Roman" w:cs="Times New Roman"/>
-          <w:sz w:val="24"/>
-          <w:szCs w:val="24"/>
-          <w:lang w:eastAsia="es-CO"/>
-        </w:rPr>
-        <w:t xml:space="preserve"> Cada estación tiene de 2 a 12 surtidores conectados al tanque central. Las ventas se realizan a través de estos surtidores.</w:t>
+        <w:t>Regular</w:t>
+      </w:r>
+      <w:r>
+        <w:rPr>
+          <w:rFonts w:ascii="Times New Roman" w:eastAsia="Times New Roman" w:hAnsi="Times New Roman" w:cs="Times New Roman"/>
+          <w:sz w:val="24"/>
+          <w:szCs w:val="24"/>
+          <w:lang w:eastAsia="es-CO"/>
+        </w:rPr>
+        <w:t xml:space="preserve">, </w:t>
+      </w:r>
+      <w:r>
+        <w:rPr>
+          <w:rFonts w:ascii="Times New Roman" w:eastAsia="Times New Roman" w:hAnsi="Times New Roman" w:cs="Times New Roman"/>
+          <w:bCs/>
+          <w:sz w:val="24"/>
+          <w:szCs w:val="24"/>
+          <w:lang w:eastAsia="es-CO"/>
+        </w:rPr>
+        <w:t>Premium</w:t>
+      </w:r>
+      <w:r>
+        <w:rPr>
+          <w:rFonts w:ascii="Times New Roman" w:eastAsia="Times New Roman" w:hAnsi="Times New Roman" w:cs="Times New Roman"/>
+          <w:sz w:val="24"/>
+          <w:szCs w:val="24"/>
+          <w:lang w:eastAsia="es-CO"/>
+        </w:rPr>
+        <w:t xml:space="preserve"> y </w:t>
+      </w:r>
+      <w:proofErr w:type="spellStart"/>
+      <w:r>
+        <w:rPr>
+          <w:rFonts w:ascii="Times New Roman" w:eastAsia="Times New Roman" w:hAnsi="Times New Roman" w:cs="Times New Roman"/>
+          <w:bCs/>
+          <w:sz w:val="24"/>
+          <w:szCs w:val="24"/>
+          <w:lang w:eastAsia="es-CO"/>
+        </w:rPr>
+        <w:t>EcoExtra</w:t>
+      </w:r>
+      <w:proofErr w:type="spellEnd"/>
+      <w:r>
+        <w:rPr>
+          <w:rFonts w:ascii="Times New Roman" w:eastAsia="Times New Roman" w:hAnsi="Times New Roman" w:cs="Times New Roman"/>
+          <w:sz w:val="24"/>
+          <w:szCs w:val="24"/>
+          <w:lang w:eastAsia="es-CO"/>
+        </w:rPr>
+        <w:t xml:space="preserve"> son los tipos de gasolina</w:t>
+      </w:r>
+      <w:r>
+        <w:rPr>
+          <w:rFonts w:ascii="Times New Roman" w:eastAsia="Times New Roman" w:hAnsi="Times New Roman" w:cs="Times New Roman"/>
+          <w:sz w:val="24"/>
+          <w:szCs w:val="24"/>
+          <w:lang w:eastAsia="es-CO"/>
+        </w:rPr>
+        <w:t xml:space="preserve"> en cada estación.</w:t>
       </w:r>
     </w:p>
     <w:p>
       <w:pPr>
+        <w:pStyle w:val="Prrafodelista"/>
+        <w:numPr>
+          <w:ilvl w:val="0"/>
+          <w:numId w:val="6"/>
+        </w:numPr>
         <w:spacing w:before="100" w:beforeAutospacing="1" w:after="100" w:afterAutospacing="1" w:line="240" w:lineRule="auto"/>
         <w:rPr>
           <w:rFonts w:ascii="Times New Roman" w:eastAsia="Times New Roman" w:hAnsi="Times New Roman" w:cs="Times New Roman"/>
@@ -209,20 +285,15 @@
       <w:r>
         <w:rPr>
           <w:rFonts w:ascii="Times New Roman" w:eastAsia="Times New Roman" w:hAnsi="Times New Roman" w:cs="Times New Roman"/>
-          <w:bCs/>
-          <w:sz w:val="24"/>
-          <w:szCs w:val="24"/>
-          <w:lang w:eastAsia="es-CO"/>
-        </w:rPr>
-        <w:t>Tipos de combustible:</w:t>
+          <w:sz w:val="24"/>
+          <w:szCs w:val="24"/>
+          <w:lang w:eastAsia="es-CO"/>
+        </w:rPr>
+        <w:t>La cantidad disponible de cada tipo de combustible varía entre las estaciones, y dicha cantidad se reduce con cada venta.</w:t>
       </w:r>
     </w:p>
     <w:p>
       <w:pPr>
-        <w:numPr>
-          <w:ilvl w:val="0"/>
-          <w:numId w:val="2"/>
-        </w:numPr>
         <w:spacing w:before="100" w:beforeAutospacing="1" w:after="100" w:afterAutospacing="1" w:line="240" w:lineRule="auto"/>
         <w:rPr>
           <w:rFonts w:ascii="Times New Roman" w:eastAsia="Times New Roman" w:hAnsi="Times New Roman" w:cs="Times New Roman"/>
@@ -231,109 +302,6 @@
           <w:lang w:eastAsia="es-CO"/>
         </w:rPr>
       </w:pPr>
-      <w:r>
-        <w:rPr>
-          <w:rFonts w:ascii="Times New Roman" w:eastAsia="Times New Roman" w:hAnsi="Times New Roman" w:cs="Times New Roman"/>
-          <w:bCs/>
-          <w:sz w:val="24"/>
-          <w:szCs w:val="24"/>
-          <w:lang w:eastAsia="es-CO"/>
-        </w:rPr>
-        <w:t>Regular</w:t>
-      </w:r>
-      <w:r>
-        <w:rPr>
-          <w:rFonts w:ascii="Times New Roman" w:eastAsia="Times New Roman" w:hAnsi="Times New Roman" w:cs="Times New Roman"/>
-          <w:sz w:val="24"/>
-          <w:szCs w:val="24"/>
-          <w:lang w:eastAsia="es-CO"/>
-        </w:rPr>
-        <w:t xml:space="preserve">, </w:t>
-      </w:r>
-      <w:r>
-        <w:rPr>
-          <w:rFonts w:ascii="Times New Roman" w:eastAsia="Times New Roman" w:hAnsi="Times New Roman" w:cs="Times New Roman"/>
-          <w:bCs/>
-          <w:sz w:val="24"/>
-          <w:szCs w:val="24"/>
-          <w:lang w:eastAsia="es-CO"/>
-        </w:rPr>
-        <w:t>Premium</w:t>
-      </w:r>
-      <w:r>
-        <w:rPr>
-          <w:rFonts w:ascii="Times New Roman" w:eastAsia="Times New Roman" w:hAnsi="Times New Roman" w:cs="Times New Roman"/>
-          <w:sz w:val="24"/>
-          <w:szCs w:val="24"/>
-          <w:lang w:eastAsia="es-CO"/>
-        </w:rPr>
-        <w:t xml:space="preserve"> y </w:t>
-      </w:r>
-      <w:proofErr w:type="spellStart"/>
-      <w:r>
-        <w:rPr>
-          <w:rFonts w:ascii="Times New Roman" w:eastAsia="Times New Roman" w:hAnsi="Times New Roman" w:cs="Times New Roman"/>
-          <w:bCs/>
-          <w:sz w:val="24"/>
-          <w:szCs w:val="24"/>
-          <w:lang w:eastAsia="es-CO"/>
-        </w:rPr>
-        <w:t>EcoExtra</w:t>
-      </w:r>
-      <w:proofErr w:type="spellEnd"/>
-      <w:r>
-        <w:rPr>
-          <w:rFonts w:ascii="Times New Roman" w:eastAsia="Times New Roman" w:hAnsi="Times New Roman" w:cs="Times New Roman"/>
-          <w:sz w:val="24"/>
-          <w:szCs w:val="24"/>
-          <w:lang w:eastAsia="es-CO"/>
-        </w:rPr>
-        <w:t xml:space="preserve"> son las categorías disponibles en cada estación.</w:t>
-      </w:r>
-    </w:p>
-    <w:p>
-      <w:pPr>
-        <w:numPr>
-          <w:ilvl w:val="0"/>
-          <w:numId w:val="2"/>
-        </w:numPr>
-        <w:spacing w:before="100" w:beforeAutospacing="1" w:after="100" w:afterAutospacing="1" w:line="240" w:lineRule="auto"/>
-        <w:rPr>
-          <w:rFonts w:ascii="Times New Roman" w:eastAsia="Times New Roman" w:hAnsi="Times New Roman" w:cs="Times New Roman"/>
-          <w:sz w:val="24"/>
-          <w:szCs w:val="24"/>
-          <w:lang w:eastAsia="es-CO"/>
-        </w:rPr>
-      </w:pPr>
-      <w:r>
-        <w:rPr>
-          <w:rFonts w:ascii="Times New Roman" w:eastAsia="Times New Roman" w:hAnsi="Times New Roman" w:cs="Times New Roman"/>
-          <w:sz w:val="24"/>
-          <w:szCs w:val="24"/>
-          <w:lang w:eastAsia="es-CO"/>
-        </w:rPr>
-        <w:t>La cantidad disponible de cada tipo de combustible varía entre las estaciones, y dicha cantidad se reduce con cada venta.</w:t>
-      </w:r>
-    </w:p>
-    <w:p>
-      <w:pPr>
-        <w:spacing w:before="100" w:beforeAutospacing="1" w:after="100" w:afterAutospacing="1" w:line="240" w:lineRule="auto"/>
-        <w:rPr>
-          <w:rFonts w:ascii="Times New Roman" w:eastAsia="Times New Roman" w:hAnsi="Times New Roman" w:cs="Times New Roman"/>
-          <w:sz w:val="24"/>
-          <w:szCs w:val="24"/>
-          <w:lang w:eastAsia="es-CO"/>
-        </w:rPr>
-      </w:pPr>
-      <w:r>
-        <w:rPr>
-          <w:rFonts w:ascii="Times New Roman" w:eastAsia="Times New Roman" w:hAnsi="Times New Roman" w:cs="Times New Roman"/>
-          <w:sz w:val="24"/>
-          <w:szCs w:val="24"/>
-          <w:lang w:eastAsia="es-CO"/>
-        </w:rPr>
-        <w:t xml:space="preserve"> </w:t>
-      </w:r>
       <w:r>
         <w:rPr>
           <w:rFonts w:ascii="Times New Roman" w:eastAsia="Times New Roman" w:hAnsi="Times New Roman" w:cs="Times New Roman"/>
@@ -445,6 +413,161 @@
           <w:lang w:eastAsia="es-CO"/>
         </w:rPr>
         <w:t xml:space="preserve"> Cada venta reduce la cantidad de combustible disponible en el tanque correspondiente.</w:t>
+      </w:r>
+    </w:p>
+    <w:p>
+      <w:pPr>
+        <w:spacing w:before="100" w:beforeAutospacing="1" w:after="100" w:afterAutospacing="1" w:line="240" w:lineRule="auto"/>
+        <w:rPr>
+          <w:rFonts w:ascii="Times New Roman" w:eastAsia="Times New Roman" w:hAnsi="Times New Roman" w:cs="Times New Roman"/>
+          <w:sz w:val="24"/>
+          <w:szCs w:val="24"/>
+          <w:lang w:eastAsia="es-CO"/>
+        </w:rPr>
+      </w:pPr>
+      <w:r>
+        <w:rPr>
+          <w:rFonts w:ascii="Times New Roman" w:eastAsia="Times New Roman" w:hAnsi="Times New Roman" w:cs="Times New Roman"/>
+          <w:sz w:val="24"/>
+          <w:szCs w:val="24"/>
+          <w:lang w:eastAsia="es-CO"/>
+        </w:rPr>
+        <w:t>Solución</w:t>
+      </w:r>
+    </w:p>
+    <w:p>
+      <w:pPr>
+        <w:spacing w:before="100" w:beforeAutospacing="1" w:after="100" w:afterAutospacing="1" w:line="240" w:lineRule="auto"/>
+        <w:rPr>
+          <w:rFonts w:ascii="Times New Roman" w:eastAsia="Times New Roman" w:hAnsi="Times New Roman" w:cs="Times New Roman"/>
+          <w:sz w:val="24"/>
+          <w:szCs w:val="24"/>
+          <w:lang w:eastAsia="es-CO"/>
+        </w:rPr>
+      </w:pPr>
+      <w:r>
+        <w:rPr>
+          <w:rFonts w:ascii="Times New Roman" w:eastAsia="Times New Roman" w:hAnsi="Times New Roman" w:cs="Times New Roman"/>
+          <w:sz w:val="24"/>
+          <w:szCs w:val="24"/>
+          <w:lang w:eastAsia="es-CO"/>
+        </w:rPr>
+        <w:t xml:space="preserve">Hacer 4 clases la primera será la clase </w:t>
+      </w:r>
+      <w:proofErr w:type="spellStart"/>
+      <w:r>
+        <w:rPr>
+          <w:rFonts w:ascii="Times New Roman" w:eastAsia="Times New Roman" w:hAnsi="Times New Roman" w:cs="Times New Roman"/>
+          <w:sz w:val="24"/>
+          <w:szCs w:val="24"/>
+          <w:lang w:eastAsia="es-CO"/>
+        </w:rPr>
+        <w:t>rednacional</w:t>
+      </w:r>
+      <w:proofErr w:type="spellEnd"/>
+      <w:r>
+        <w:rPr>
+          <w:rFonts w:ascii="Times New Roman" w:eastAsia="Times New Roman" w:hAnsi="Times New Roman" w:cs="Times New Roman"/>
+          <w:sz w:val="24"/>
+          <w:szCs w:val="24"/>
+          <w:lang w:eastAsia="es-CO"/>
+        </w:rPr>
+        <w:t xml:space="preserve"> la cual gestiona todas las estaciones del servicio (agregar y eliminar estaciones), calcula el total de ventas y gestiona los precios. La idea es que en un arreglo dinámico se almacenes las estaciones. La siguiente es la clase estación la cual representa una estación de servicio y tienes varios surtidores (entre 2 y12) y un tanque donde se almacenan cada combustible, aparte de tener las características de dicha estación como el nombre, ubicación entre otras, </w:t>
+      </w:r>
+      <w:r>
+        <w:rPr>
+          <w:rFonts w:ascii="Times New Roman" w:eastAsia="Times New Roman" w:hAnsi="Times New Roman" w:cs="Times New Roman"/>
+          <w:sz w:val="24"/>
+          <w:szCs w:val="24"/>
+          <w:lang w:eastAsia="es-CO"/>
+        </w:rPr>
+        <w:t>está</w:t>
+      </w:r>
+      <w:r>
+        <w:rPr>
+          <w:rFonts w:ascii="Times New Roman" w:eastAsia="Times New Roman" w:hAnsi="Times New Roman" w:cs="Times New Roman"/>
+          <w:sz w:val="24"/>
+          <w:szCs w:val="24"/>
+          <w:lang w:eastAsia="es-CO"/>
+        </w:rPr>
+        <w:t xml:space="preserve"> en un arreglo dinámico almacenara los surtidores que esta tenga. </w:t>
+      </w:r>
+      <w:r>
+        <w:rPr>
+          <w:rFonts w:ascii="Times New Roman" w:eastAsia="Times New Roman" w:hAnsi="Times New Roman" w:cs="Times New Roman"/>
+          <w:sz w:val="24"/>
+          <w:szCs w:val="24"/>
+          <w:lang w:eastAsia="es-CO"/>
+        </w:rPr>
+        <w:t xml:space="preserve">La clase surtidor mira un surtidor de una estación, tiene sus características y las ventas se guardaran en un arreglo dinámico  de actual surtidor y por último la clase transacción la que representa una venta realizada por cualquier cantidad de combustible vendido y su método de pago  </w:t>
+      </w:r>
+    </w:p>
+    <w:p>
+      <w:pPr>
+        <w:ind w:left="360"/>
+      </w:pPr>
+    </w:p>
+    <w:p>
+      <w:pPr>
+        <w:pStyle w:val="Prrafodelista"/>
+        <w:numPr>
+          <w:ilvl w:val="0"/>
+          <w:numId w:val="5"/>
+        </w:numPr>
+      </w:pPr>
+      <w:r>
+        <w:t xml:space="preserve">Diagrama de clases de la solución planteada. Adicionalmente, describa en alto nivel la lógica de las tareas que usted definió para aquellos subprogramas cuya solución no sea trivial. </w:t>
+      </w:r>
+    </w:p>
+    <w:p>
+      <w:pPr>
+        <w:rPr>
+          <w:rFonts w:ascii="Times New Roman" w:eastAsia="Times New Roman" w:hAnsi="Times New Roman" w:cs="Times New Roman"/>
+          <w:b/>
+          <w:bCs/>
+          <w:sz w:val="27"/>
+          <w:szCs w:val="27"/>
+          <w:lang w:eastAsia="es-CO"/>
+        </w:rPr>
+      </w:pPr>
+      <w:r>
+        <w:rPr>
+          <w:rFonts w:ascii="Times New Roman" w:eastAsia="Times New Roman" w:hAnsi="Times New Roman" w:cs="Times New Roman"/>
+          <w:b/>
+          <w:bCs/>
+          <w:sz w:val="27"/>
+          <w:szCs w:val="27"/>
+          <w:lang w:eastAsia="es-CO"/>
+        </w:rPr>
+        <w:t xml:space="preserve"> </w:t>
+      </w:r>
+    </w:p>
+    <w:p>
+      <w:r>
+        <w:t xml:space="preserve">c. Algoritmos implementados debidamente </w:t>
+      </w:r>
+      <w:proofErr w:type="spellStart"/>
+      <w:r>
+        <w:t>intra</w:t>
+      </w:r>
+      <w:proofErr w:type="spellEnd"/>
+      <w:r>
+        <w:t>-documentados.</w:t>
+      </w:r>
+    </w:p>
+    <w:p>
+      <w:r>
+        <w:t xml:space="preserve"> d. Problem</w:t>
+      </w:r>
+      <w:bookmarkStart w:id="0" w:name="_GoBack"/>
+      <w:bookmarkEnd w:id="0"/>
+      <w:r>
+        <w:t xml:space="preserve">as de desarrollo que afrontó. </w:t>
+      </w:r>
+    </w:p>
+    <w:p>
+      <w:r>
+        <w:t>e. Evolución de la solución y consideraciones para tener en cuenta en la implementación.</w:t>
       </w:r>
     </w:p>
     <w:p>
@@ -616,6 +739,333 @@
     </w:lvl>
   </w:abstractNum>
   <w:abstractNum w:abstractNumId="1">
+    <w:nsid w:val="09437C24"/>
+    <w:multiLevelType w:val="multilevel"/>
+    <w:tmpl w:val="9D9844E4"/>
+    <w:lvl w:ilvl="0">
+      <w:start w:val="1"/>
+      <w:numFmt w:val="bullet"/>
+      <w:lvlText w:val=""/>
+      <w:lvlJc w:val="left"/>
+      <w:pPr>
+        <w:tabs>
+          <w:tab w:val="num" w:pos="720"/>
+        </w:tabs>
+        <w:ind w:left="720" w:hanging="360"/>
+      </w:pPr>
+      <w:rPr>
+        <w:rFonts w:ascii="Symbol" w:hAnsi="Symbol" w:hint="default"/>
+        <w:sz w:val="20"/>
+      </w:rPr>
+    </w:lvl>
+    <w:lvl w:ilvl="1">
+      <w:start w:val="1"/>
+      <w:numFmt w:val="bullet"/>
+      <w:lvlText w:val="o"/>
+      <w:lvlJc w:val="left"/>
+      <w:pPr>
+        <w:tabs>
+          <w:tab w:val="num" w:pos="1440"/>
+        </w:tabs>
+        <w:ind w:left="1440" w:hanging="360"/>
+      </w:pPr>
+      <w:rPr>
+        <w:rFonts w:ascii="Courier New" w:hAnsi="Courier New" w:hint="default"/>
+        <w:sz w:val="20"/>
+      </w:rPr>
+    </w:lvl>
+    <w:lvl w:ilvl="2" w:tentative="1">
+      <w:start w:val="1"/>
+      <w:numFmt w:val="bullet"/>
+      <w:lvlText w:val=""/>
+      <w:lvlJc w:val="left"/>
+      <w:pPr>
+        <w:tabs>
+          <w:tab w:val="num" w:pos="2160"/>
+        </w:tabs>
+        <w:ind w:left="2160" w:hanging="360"/>
+      </w:pPr>
+      <w:rPr>
+        <w:rFonts w:ascii="Wingdings" w:hAnsi="Wingdings" w:hint="default"/>
+        <w:sz w:val="20"/>
+      </w:rPr>
+    </w:lvl>
+    <w:lvl w:ilvl="3" w:tentative="1">
+      <w:start w:val="1"/>
+      <w:numFmt w:val="bullet"/>
+      <w:lvlText w:val=""/>
+      <w:lvlJc w:val="left"/>
+      <w:pPr>
+        <w:tabs>
+          <w:tab w:val="num" w:pos="2880"/>
+        </w:tabs>
+        <w:ind w:left="2880" w:hanging="360"/>
+      </w:pPr>
+      <w:rPr>
+        <w:rFonts w:ascii="Wingdings" w:hAnsi="Wingdings" w:hint="default"/>
+        <w:sz w:val="20"/>
+      </w:rPr>
+    </w:lvl>
+    <w:lvl w:ilvl="4" w:tentative="1">
+      <w:start w:val="1"/>
+      <w:numFmt w:val="bullet"/>
+      <w:lvlText w:val=""/>
+      <w:lvlJc w:val="left"/>
+      <w:pPr>
+        <w:tabs>
+          <w:tab w:val="num" w:pos="3600"/>
+        </w:tabs>
+        <w:ind w:left="3600" w:hanging="360"/>
+      </w:pPr>
+      <w:rPr>
+        <w:rFonts w:ascii="Wingdings" w:hAnsi="Wingdings" w:hint="default"/>
+        <w:sz w:val="20"/>
+      </w:rPr>
+    </w:lvl>
+    <w:lvl w:ilvl="5" w:tentative="1">
+      <w:start w:val="1"/>
+      <w:numFmt w:val="bullet"/>
+      <w:lvlText w:val=""/>
+      <w:lvlJc w:val="left"/>
+      <w:pPr>
+        <w:tabs>
+          <w:tab w:val="num" w:pos="4320"/>
+        </w:tabs>
+        <w:ind w:left="4320" w:hanging="360"/>
+      </w:pPr>
+      <w:rPr>
+        <w:rFonts w:ascii="Wingdings" w:hAnsi="Wingdings" w:hint="default"/>
+        <w:sz w:val="20"/>
+      </w:rPr>
+    </w:lvl>
+    <w:lvl w:ilvl="6" w:tentative="1">
+      <w:start w:val="1"/>
+      <w:numFmt w:val="bullet"/>
+      <w:lvlText w:val=""/>
+      <w:lvlJc w:val="left"/>
+      <w:pPr>
+        <w:tabs>
+          <w:tab w:val="num" w:pos="5040"/>
+        </w:tabs>
+        <w:ind w:left="5040" w:hanging="360"/>
+      </w:pPr>
+      <w:rPr>
+        <w:rFonts w:ascii="Wingdings" w:hAnsi="Wingdings" w:hint="default"/>
+        <w:sz w:val="20"/>
+      </w:rPr>
+    </w:lvl>
+    <w:lvl w:ilvl="7" w:tentative="1">
+      <w:start w:val="1"/>
+      <w:numFmt w:val="bullet"/>
+      <w:lvlText w:val=""/>
+      <w:lvlJc w:val="left"/>
+      <w:pPr>
+        <w:tabs>
+          <w:tab w:val="num" w:pos="5760"/>
+        </w:tabs>
+        <w:ind w:left="5760" w:hanging="360"/>
+      </w:pPr>
+      <w:rPr>
+        <w:rFonts w:ascii="Wingdings" w:hAnsi="Wingdings" w:hint="default"/>
+        <w:sz w:val="20"/>
+      </w:rPr>
+    </w:lvl>
+    <w:lvl w:ilvl="8" w:tentative="1">
+      <w:start w:val="1"/>
+      <w:numFmt w:val="bullet"/>
+      <w:lvlText w:val=""/>
+      <w:lvlJc w:val="left"/>
+      <w:pPr>
+        <w:tabs>
+          <w:tab w:val="num" w:pos="6480"/>
+        </w:tabs>
+        <w:ind w:left="6480" w:hanging="360"/>
+      </w:pPr>
+      <w:rPr>
+        <w:rFonts w:ascii="Wingdings" w:hAnsi="Wingdings" w:hint="default"/>
+        <w:sz w:val="20"/>
+      </w:rPr>
+    </w:lvl>
+  </w:abstractNum>
+  <w:abstractNum w:abstractNumId="2">
+    <w:nsid w:val="254A425B"/>
+    <w:multiLevelType w:val="hybridMultilevel"/>
+    <w:tmpl w:val="922E826C"/>
+    <w:lvl w:ilvl="0" w:tplc="240A0019">
+      <w:start w:val="1"/>
+      <w:numFmt w:val="lowerLetter"/>
+      <w:lvlText w:val="%1."/>
+      <w:lvlJc w:val="left"/>
+      <w:pPr>
+        <w:ind w:left="720" w:hanging="360"/>
+      </w:pPr>
+      <w:rPr>
+        <w:rFonts w:hint="default"/>
+      </w:rPr>
+    </w:lvl>
+    <w:lvl w:ilvl="1" w:tplc="240A0019" w:tentative="1">
+      <w:start w:val="1"/>
+      <w:numFmt w:val="lowerLetter"/>
+      <w:lvlText w:val="%2."/>
+      <w:lvlJc w:val="left"/>
+      <w:pPr>
+        <w:ind w:left="1440" w:hanging="360"/>
+      </w:pPr>
+    </w:lvl>
+    <w:lvl w:ilvl="2" w:tplc="240A001B" w:tentative="1">
+      <w:start w:val="1"/>
+      <w:numFmt w:val="lowerRoman"/>
+      <w:lvlText w:val="%3."/>
+      <w:lvlJc w:val="right"/>
+      <w:pPr>
+        <w:ind w:left="2160" w:hanging="180"/>
+      </w:pPr>
+    </w:lvl>
+    <w:lvl w:ilvl="3" w:tplc="240A000F" w:tentative="1">
+      <w:start w:val="1"/>
+      <w:numFmt w:val="decimal"/>
+      <w:lvlText w:val="%4."/>
+      <w:lvlJc w:val="left"/>
+      <w:pPr>
+        <w:ind w:left="2880" w:hanging="360"/>
+      </w:pPr>
+    </w:lvl>
+    <w:lvl w:ilvl="4" w:tplc="240A0019" w:tentative="1">
+      <w:start w:val="1"/>
+      <w:numFmt w:val="lowerLetter"/>
+      <w:lvlText w:val="%5."/>
+      <w:lvlJc w:val="left"/>
+      <w:pPr>
+        <w:ind w:left="3600" w:hanging="360"/>
+      </w:pPr>
+    </w:lvl>
+    <w:lvl w:ilvl="5" w:tplc="240A001B" w:tentative="1">
+      <w:start w:val="1"/>
+      <w:numFmt w:val="lowerRoman"/>
+      <w:lvlText w:val="%6."/>
+      <w:lvlJc w:val="right"/>
+      <w:pPr>
+        <w:ind w:left="4320" w:hanging="180"/>
+      </w:pPr>
+    </w:lvl>
+    <w:lvl w:ilvl="6" w:tplc="240A000F" w:tentative="1">
+      <w:start w:val="1"/>
+      <w:numFmt w:val="decimal"/>
+      <w:lvlText w:val="%7."/>
+      <w:lvlJc w:val="left"/>
+      <w:pPr>
+        <w:ind w:left="5040" w:hanging="360"/>
+      </w:pPr>
+    </w:lvl>
+    <w:lvl w:ilvl="7" w:tplc="240A0019" w:tentative="1">
+      <w:start w:val="1"/>
+      <w:numFmt w:val="lowerLetter"/>
+      <w:lvlText w:val="%8."/>
+      <w:lvlJc w:val="left"/>
+      <w:pPr>
+        <w:ind w:left="5760" w:hanging="360"/>
+      </w:pPr>
+    </w:lvl>
+    <w:lvl w:ilvl="8" w:tplc="240A001B" w:tentative="1">
+      <w:start w:val="1"/>
+      <w:numFmt w:val="lowerRoman"/>
+      <w:lvlText w:val="%9."/>
+      <w:lvlJc w:val="right"/>
+      <w:pPr>
+        <w:ind w:left="6480" w:hanging="180"/>
+      </w:pPr>
+    </w:lvl>
+  </w:abstractNum>
+  <w:abstractNum w:abstractNumId="3">
+    <w:nsid w:val="31D317DB"/>
+    <w:multiLevelType w:val="hybridMultilevel"/>
+    <w:tmpl w:val="A4DAB56C"/>
+    <w:lvl w:ilvl="0" w:tplc="0F7685A6">
+      <w:start w:val="1"/>
+      <w:numFmt w:val="decimal"/>
+      <w:lvlText w:val="%1)"/>
+      <w:lvlJc w:val="left"/>
+      <w:pPr>
+        <w:ind w:left="1080" w:hanging="360"/>
+      </w:pPr>
+      <w:rPr>
+        <w:rFonts w:hint="default"/>
+      </w:rPr>
+    </w:lvl>
+    <w:lvl w:ilvl="1" w:tplc="240A0019" w:tentative="1">
+      <w:start w:val="1"/>
+      <w:numFmt w:val="lowerLetter"/>
+      <w:lvlText w:val="%2."/>
+      <w:lvlJc w:val="left"/>
+      <w:pPr>
+        <w:ind w:left="1800" w:hanging="360"/>
+      </w:pPr>
+    </w:lvl>
+    <w:lvl w:ilvl="2" w:tplc="240A001B" w:tentative="1">
+      <w:start w:val="1"/>
+      <w:numFmt w:val="lowerRoman"/>
+      <w:lvlText w:val="%3."/>
+      <w:lvlJc w:val="right"/>
+      <w:pPr>
+        <w:ind w:left="2520" w:hanging="180"/>
+      </w:pPr>
+    </w:lvl>
+    <w:lvl w:ilvl="3" w:tplc="240A000F" w:tentative="1">
+      <w:start w:val="1"/>
+      <w:numFmt w:val="decimal"/>
+      <w:lvlText w:val="%4."/>
+      <w:lvlJc w:val="left"/>
+      <w:pPr>
+        <w:ind w:left="3240" w:hanging="360"/>
+      </w:pPr>
+    </w:lvl>
+    <w:lvl w:ilvl="4" w:tplc="240A0019" w:tentative="1">
+      <w:start w:val="1"/>
+      <w:numFmt w:val="lowerLetter"/>
+      <w:lvlText w:val="%5."/>
+      <w:lvlJc w:val="left"/>
+      <w:pPr>
+        <w:ind w:left="3960" w:hanging="360"/>
+      </w:pPr>
+    </w:lvl>
+    <w:lvl w:ilvl="5" w:tplc="240A001B" w:tentative="1">
+      <w:start w:val="1"/>
+      <w:numFmt w:val="lowerRoman"/>
+      <w:lvlText w:val="%6."/>
+      <w:lvlJc w:val="right"/>
+      <w:pPr>
+        <w:ind w:left="4680" w:hanging="180"/>
+      </w:pPr>
+    </w:lvl>
+    <w:lvl w:ilvl="6" w:tplc="240A000F" w:tentative="1">
+      <w:start w:val="1"/>
+      <w:numFmt w:val="decimal"/>
+      <w:lvlText w:val="%7."/>
+      <w:lvlJc w:val="left"/>
+      <w:pPr>
+        <w:ind w:left="5400" w:hanging="360"/>
+      </w:pPr>
+    </w:lvl>
+    <w:lvl w:ilvl="7" w:tplc="240A0019" w:tentative="1">
+      <w:start w:val="1"/>
+      <w:numFmt w:val="lowerLetter"/>
+      <w:lvlText w:val="%8."/>
+      <w:lvlJc w:val="left"/>
+      <w:pPr>
+        <w:ind w:left="6120" w:hanging="360"/>
+      </w:pPr>
+    </w:lvl>
+    <w:lvl w:ilvl="8" w:tplc="240A001B" w:tentative="1">
+      <w:start w:val="1"/>
+      <w:numFmt w:val="lowerRoman"/>
+      <w:lvlText w:val="%9."/>
+      <w:lvlJc w:val="right"/>
+      <w:pPr>
+        <w:ind w:left="6840" w:hanging="180"/>
+      </w:pPr>
+    </w:lvl>
+  </w:abstractNum>
+  <w:abstractNum w:abstractNumId="4">
     <w:nsid w:val="355C42DB"/>
     <w:multiLevelType w:val="multilevel"/>
     <w:tmpl w:val="F9F6FC42"/>
@@ -764,7 +1214,7 @@
       </w:rPr>
     </w:lvl>
   </w:abstractNum>
-  <w:abstractNum w:abstractNumId="2">
+  <w:abstractNum w:abstractNumId="5">
     <w:nsid w:val="665A647C"/>
     <w:multiLevelType w:val="multilevel"/>
     <w:tmpl w:val="719C0606"/>
@@ -913,10 +1363,10 @@
       </w:rPr>
     </w:lvl>
   </w:abstractNum>
-  <w:abstractNum w:abstractNumId="3">
+  <w:abstractNum w:abstractNumId="6">
     <w:nsid w:val="6F2A5AB9"/>
     <w:multiLevelType w:val="multilevel"/>
-    <w:tmpl w:val="43604D30"/>
+    <w:tmpl w:val="A12C9F74"/>
     <w:lvl w:ilvl="0">
       <w:start w:val="1"/>
       <w:numFmt w:val="bullet"/>
@@ -933,20 +1383,16 @@
         <w:sz w:val="20"/>
       </w:rPr>
     </w:lvl>
-    <w:lvl w:ilvl="1" w:tentative="1">
-      <w:start w:val="1"/>
-      <w:numFmt w:val="bullet"/>
-      <w:lvlText w:val="o"/>
-      <w:lvlJc w:val="left"/>
-      <w:pPr>
-        <w:tabs>
-          <w:tab w:val="num" w:pos="1440"/>
-        </w:tabs>
+    <w:lvl w:ilvl="1">
+      <w:start w:val="2"/>
+      <w:numFmt w:val="decimal"/>
+      <w:lvlText w:val="%2)"/>
+      <w:lvlJc w:val="left"/>
+      <w:pPr>
         <w:ind w:left="1440" w:hanging="360"/>
       </w:pPr>
       <w:rPr>
-        <w:rFonts w:ascii="Courier New" w:hAnsi="Courier New" w:hint="default"/>
-        <w:sz w:val="20"/>
+        <w:rFonts w:hint="default"/>
       </w:rPr>
     </w:lvl>
     <w:lvl w:ilvl="2" w:tentative="1">
@@ -1060,19 +1506,120 @@
         <w:rFonts w:ascii="Wingdings" w:hAnsi="Wingdings" w:hint="default"/>
         <w:sz w:val="20"/>
       </w:rPr>
+    </w:lvl>
+  </w:abstractNum>
+  <w:abstractNum w:abstractNumId="7">
+    <w:nsid w:val="76806F77"/>
+    <w:multiLevelType w:val="hybridMultilevel"/>
+    <w:tmpl w:val="CD14FFCA"/>
+    <w:lvl w:ilvl="0" w:tplc="240A0001">
+      <w:start w:val="1"/>
+      <w:numFmt w:val="bullet"/>
+      <w:lvlText w:val=""/>
+      <w:lvlJc w:val="left"/>
+      <w:pPr>
+        <w:ind w:left="720" w:hanging="360"/>
+      </w:pPr>
+      <w:rPr>
+        <w:rFonts w:ascii="Symbol" w:hAnsi="Symbol" w:hint="default"/>
+      </w:rPr>
+    </w:lvl>
+    <w:lvl w:ilvl="1" w:tplc="240A0019" w:tentative="1">
+      <w:start w:val="1"/>
+      <w:numFmt w:val="lowerLetter"/>
+      <w:lvlText w:val="%2."/>
+      <w:lvlJc w:val="left"/>
+      <w:pPr>
+        <w:ind w:left="1440" w:hanging="360"/>
+      </w:pPr>
+    </w:lvl>
+    <w:lvl w:ilvl="2" w:tplc="240A001B" w:tentative="1">
+      <w:start w:val="1"/>
+      <w:numFmt w:val="lowerRoman"/>
+      <w:lvlText w:val="%3."/>
+      <w:lvlJc w:val="right"/>
+      <w:pPr>
+        <w:ind w:left="2160" w:hanging="180"/>
+      </w:pPr>
+    </w:lvl>
+    <w:lvl w:ilvl="3" w:tplc="240A000F" w:tentative="1">
+      <w:start w:val="1"/>
+      <w:numFmt w:val="decimal"/>
+      <w:lvlText w:val="%4."/>
+      <w:lvlJc w:val="left"/>
+      <w:pPr>
+        <w:ind w:left="2880" w:hanging="360"/>
+      </w:pPr>
+    </w:lvl>
+    <w:lvl w:ilvl="4" w:tplc="240A0019" w:tentative="1">
+      <w:start w:val="1"/>
+      <w:numFmt w:val="lowerLetter"/>
+      <w:lvlText w:val="%5."/>
+      <w:lvlJc w:val="left"/>
+      <w:pPr>
+        <w:ind w:left="3600" w:hanging="360"/>
+      </w:pPr>
+    </w:lvl>
+    <w:lvl w:ilvl="5" w:tplc="240A001B" w:tentative="1">
+      <w:start w:val="1"/>
+      <w:numFmt w:val="lowerRoman"/>
+      <w:lvlText w:val="%6."/>
+      <w:lvlJc w:val="right"/>
+      <w:pPr>
+        <w:ind w:left="4320" w:hanging="180"/>
+      </w:pPr>
+    </w:lvl>
+    <w:lvl w:ilvl="6" w:tplc="240A000F" w:tentative="1">
+      <w:start w:val="1"/>
+      <w:numFmt w:val="decimal"/>
+      <w:lvlText w:val="%7."/>
+      <w:lvlJc w:val="left"/>
+      <w:pPr>
+        <w:ind w:left="5040" w:hanging="360"/>
+      </w:pPr>
+    </w:lvl>
+    <w:lvl w:ilvl="7" w:tplc="240A0019" w:tentative="1">
+      <w:start w:val="1"/>
+      <w:numFmt w:val="lowerLetter"/>
+      <w:lvlText w:val="%8."/>
+      <w:lvlJc w:val="left"/>
+      <w:pPr>
+        <w:ind w:left="5760" w:hanging="360"/>
+      </w:pPr>
+    </w:lvl>
+    <w:lvl w:ilvl="8" w:tplc="240A001B" w:tentative="1">
+      <w:start w:val="1"/>
+      <w:numFmt w:val="lowerRoman"/>
+      <w:lvlText w:val="%9."/>
+      <w:lvlJc w:val="right"/>
+      <w:pPr>
+        <w:ind w:left="6480" w:hanging="180"/>
+      </w:pPr>
     </w:lvl>
   </w:abstractNum>
   <w:num w:numId="1">
-    <w:abstractNumId w:val="2"/>
+    <w:abstractNumId w:val="5"/>
   </w:num>
   <w:num w:numId="2">
-    <w:abstractNumId w:val="1"/>
+    <w:abstractNumId w:val="4"/>
   </w:num>
   <w:num w:numId="3">
     <w:abstractNumId w:val="0"/>
   </w:num>
   <w:num w:numId="4">
+    <w:abstractNumId w:val="6"/>
+  </w:num>
+  <w:num w:numId="5">
+    <w:abstractNumId w:val="2"/>
+  </w:num>
+  <w:num w:numId="6">
+    <w:abstractNumId w:val="7"/>
+  </w:num>
+  <w:num w:numId="7">
     <w:abstractNumId w:val="3"/>
+  </w:num>
+  <w:num w:numId="8">
+    <w:abstractNumId w:val="1"/>
   </w:num>
 </w:numbering>
 </file>
@@ -1471,6 +2018,26 @@
     <w:name w:val="Normal"/>
     <w:qFormat/>
   </w:style>
+  <w:style w:type="paragraph" w:styleId="Ttulo3">
+    <w:name w:val="heading 3"/>
+    <w:basedOn w:val="Normal"/>
+    <w:link w:val="Ttulo3Car"/>
+    <w:uiPriority w:val="9"/>
+    <w:qFormat/>
+    <w:rsid w:val="007E7E8F"/>
+    <w:pPr>
+      <w:spacing w:before="100" w:beforeAutospacing="1" w:after="100" w:afterAutospacing="1" w:line="240" w:lineRule="auto"/>
+      <w:outlineLvl w:val="2"/>
+    </w:pPr>
+    <w:rPr>
+      <w:rFonts w:ascii="Times New Roman" w:eastAsia="Times New Roman" w:hAnsi="Times New Roman" w:cs="Times New Roman"/>
+      <w:b/>
+      <w:bCs/>
+      <w:sz w:val="27"/>
+      <w:szCs w:val="27"/>
+      <w:lang w:eastAsia="es-CO"/>
+    </w:rPr>
+  </w:style>
   <w:style w:type="character" w:default="1" w:styleId="Fuentedeprrafopredeter">
     <w:name w:val="Default Paragraph Font"/>
     <w:uiPriority w:val="1"/>
@@ -1524,6 +2091,45 @@
       <w:sz w:val="24"/>
       <w:szCs w:val="24"/>
       <w:lang w:eastAsia="es-CO"/>
+    </w:rPr>
+  </w:style>
+  <w:style w:type="paragraph" w:styleId="Prrafodelista">
+    <w:name w:val="List Paragraph"/>
+    <w:basedOn w:val="Normal"/>
+    <w:uiPriority w:val="34"/>
+    <w:qFormat/>
+    <w:rsid w:val="00600635"/>
+    <w:pPr>
+      <w:ind w:left="720"/>
+      <w:contextualSpacing/>
+    </w:pPr>
+  </w:style>
+  <w:style w:type="character" w:customStyle="1" w:styleId="Ttulo3Car">
+    <w:name w:val="Título 3 Car"/>
+    <w:basedOn w:val="Fuentedeprrafopredeter"/>
+    <w:link w:val="Ttulo3"/>
+    <w:uiPriority w:val="9"/>
+    <w:rsid w:val="007E7E8F"/>
+    <w:rPr>
+      <w:rFonts w:ascii="Times New Roman" w:eastAsia="Times New Roman" w:hAnsi="Times New Roman" w:cs="Times New Roman"/>
+      <w:b/>
+      <w:bCs/>
+      <w:sz w:val="27"/>
+      <w:szCs w:val="27"/>
+      <w:lang w:eastAsia="es-CO"/>
+    </w:rPr>
+  </w:style>
+  <w:style w:type="character" w:styleId="CdigoHTML">
+    <w:name w:val="HTML Code"/>
+    <w:basedOn w:val="Fuentedeprrafopredeter"/>
+    <w:uiPriority w:val="99"/>
+    <w:semiHidden/>
+    <w:unhideWhenUsed/>
+    <w:rsid w:val="007E7E8F"/>
+    <w:rPr>
+      <w:rFonts w:ascii="Courier New" w:eastAsia="Times New Roman" w:hAnsi="Courier New" w:cs="Courier New"/>
+      <w:sz w:val="20"/>
+      <w:szCs w:val="20"/>
     </w:rPr>
   </w:style>
 </w:styles>

</xml_diff>